<commit_message>
1st submission to repo
</commit_message>
<xml_diff>
--- a/ISYS2120/ISYS2120整理.docx
+++ b/ISYS2120/ISYS2120整理.docx
@@ -1,6 +1,6 @@
 
 <file path=word/document.xml><?xml version="1.0" encoding="utf-8"?>
-<w:document xmlns:wpc="http://schemas.microsoft.com/office/word/2010/wordprocessingCanvas" xmlns:mc="http://schemas.openxmlformats.org/markup-compatibility/2006" xmlns:o="urn:schemas-microsoft-com:office:office" xmlns:r="http://schemas.openxmlformats.org/officeDocument/2006/relationships" xmlns:m="http://schemas.openxmlformats.org/officeDocument/2006/math" xmlns:v="urn:schemas-microsoft-com:vml" xmlns:wp14="http://schemas.microsoft.com/office/word/2010/wordprocessingDrawing" xmlns:wp="http://schemas.openxmlformats.org/drawingml/2006/wordprocessingDrawing" xmlns:w10="urn:schemas-microsoft-com:office:word" xmlns:w="http://schemas.openxmlformats.org/wordprocessingml/2006/main" xmlns:w14="http://schemas.microsoft.com/office/word/2010/wordml" xmlns:w15="http://schemas.microsoft.com/office/word/2012/wordml" xmlns:wpg="http://schemas.microsoft.com/office/word/2010/wordprocessingGroup" xmlns:wpi="http://schemas.microsoft.com/office/word/2010/wordprocessingInk" xmlns:wne="http://schemas.microsoft.com/office/word/2006/wordml" xmlns:wps="http://schemas.microsoft.com/office/word/2010/wordprocessingShape" mc:Ignorable="w14 w15 wp14">
+<w:document xmlns:wpc="http://schemas.microsoft.com/office/word/2010/wordprocessingCanvas" xmlns:cx="http://schemas.microsoft.com/office/drawing/2014/chartex" xmlns:cx1="http://schemas.microsoft.com/office/drawing/2015/9/8/chartex" xmlns:cx2="http://schemas.microsoft.com/office/drawing/2015/10/21/chartex" xmlns:cx3="http://schemas.microsoft.com/office/drawing/2016/5/9/chartex" xmlns:cx4="http://schemas.microsoft.com/office/drawing/2016/5/10/chartex" xmlns:cx5="http://schemas.microsoft.com/office/drawing/2016/5/11/chartex" xmlns:cx6="http://schemas.microsoft.com/office/drawing/2016/5/12/chartex" xmlns:cx7="http://schemas.microsoft.com/office/drawing/2016/5/13/chartex" xmlns:cx8="http://schemas.microsoft.com/office/drawing/2016/5/14/chartex" xmlns:mc="http://schemas.openxmlformats.org/markup-compatibility/2006" xmlns:aink="http://schemas.microsoft.com/office/drawing/2016/ink" xmlns:am3d="http://schemas.microsoft.com/office/drawing/2017/model3d" xmlns:o="urn:schemas-microsoft-com:office:office" xmlns:r="http://schemas.openxmlformats.org/officeDocument/2006/relationships" xmlns:m="http://schemas.openxmlformats.org/officeDocument/2006/math" xmlns:v="urn:schemas-microsoft-com:vml" xmlns:wp14="http://schemas.microsoft.com/office/word/2010/wordprocessingDrawing" xmlns:wp="http://schemas.openxmlformats.org/drawingml/2006/wordprocessingDrawing" xmlns:w10="urn:schemas-microsoft-com:office:word" xmlns:w="http://schemas.openxmlformats.org/wordprocessingml/2006/main" xmlns:w14="http://schemas.microsoft.com/office/word/2010/wordml" xmlns:w15="http://schemas.microsoft.com/office/word/2012/wordml" xmlns:w16cid="http://schemas.microsoft.com/office/word/2016/wordml/cid" xmlns:w16se="http://schemas.microsoft.com/office/word/2015/wordml/symex" xmlns:wpg="http://schemas.microsoft.com/office/word/2010/wordprocessingGroup" xmlns:wpi="http://schemas.microsoft.com/office/word/2010/wordprocessingInk" xmlns:wne="http://schemas.microsoft.com/office/word/2006/wordml" xmlns:wps="http://schemas.microsoft.com/office/word/2010/wordprocessingShape" mc:Ignorable="w14 w15 w16se w16cid wp14">
   <w:body>
     <w:p>
       <w:pPr>
@@ -142,59 +142,45 @@
     <w:p>
       <w:r>
         <w:tab/>
-        <w:t xml:space="preserve">• Database: A </w:t>
+        <w:t>• Database: A collec</w:t>
+      </w:r>
+      <w:r>
+        <w:t>ti</w:t>
+      </w:r>
+      <w:r>
+        <w:t xml:space="preserve">on of data, is </w:t>
       </w:r>
       <w:proofErr w:type="spellStart"/>
       <w:r>
-        <w:t>collec</w:t>
+        <w:t>persistant</w:t>
       </w:r>
       <w:proofErr w:type="spellEnd"/>
       <w:r>
-        <w:t xml:space="preserve">*on of data, is </w:t>
-      </w:r>
-      <w:proofErr w:type="spellStart"/>
-      <w:r>
-        <w:t>persistant</w:t>
-      </w:r>
-      <w:proofErr w:type="spellEnd"/>
-      <w:r>
         <w:t xml:space="preserve"> and shared</w:t>
       </w:r>
     </w:p>
     <w:p>
       <w:r>
         <w:tab/>
-        <w:t xml:space="preserve">• Database Management System (DBMS): </w:t>
-      </w:r>
-      <w:proofErr w:type="spellStart"/>
-      <w:r>
-        <w:t>so^ware</w:t>
-      </w:r>
-      <w:proofErr w:type="spellEnd"/>
-      <w:r>
-        <w:t xml:space="preserve"> package designed to store and manage one or more databases</w:t>
-      </w:r>
-    </w:p>
-    <w:p>
-      <w:r>
-        <w:tab/>
-        <w:t xml:space="preserve">• Meta-data: </w:t>
-      </w:r>
-      <w:proofErr w:type="spellStart"/>
-      <w:r>
-        <w:t>descrip</w:t>
-      </w:r>
-      <w:proofErr w:type="spellEnd"/>
-      <w:r>
-        <w:t>*</w:t>
-      </w:r>
-      <w:proofErr w:type="spellStart"/>
-      <w:r>
-        <w:t>ons</w:t>
-      </w:r>
-      <w:proofErr w:type="spellEnd"/>
-      <w:r>
-        <w:t xml:space="preserve"> of the </w:t>
+        <w:t>• Database Management System (DBMS): so</w:t>
+      </w:r>
+      <w:r>
+        <w:t>ft</w:t>
+      </w:r>
+      <w:r>
+        <w:t>ware package designed to store and manage one or more databases</w:t>
+      </w:r>
+    </w:p>
+    <w:p>
+      <w:r>
+        <w:tab/>
+        <w:t>• Meta-data: descrip</w:t>
+      </w:r>
+      <w:r>
+        <w:t>ti</w:t>
+      </w:r>
+      <w:r>
+        <w:t xml:space="preserve">ons of the </w:t>
       </w:r>
       <w:r>
         <w:rPr>
@@ -215,29 +201,33 @@
     <w:p>
       <w:r>
         <w:tab/>
-        <w:t>Instance: contents of the database at a single *me</w:t>
-      </w:r>
-    </w:p>
-    <w:p>
-      <w:r>
-        <w:tab/>
-        <w:t>Schema: the structure of data in a par*</w:t>
-      </w:r>
-      <w:proofErr w:type="spellStart"/>
-      <w:r>
-        <w:t>cular</w:t>
-      </w:r>
-      <w:proofErr w:type="spellEnd"/>
-      <w:r>
-        <w:t xml:space="preserve"> </w:t>
+        <w:t xml:space="preserve">Instance: contents of the database at a single </w:t>
+      </w:r>
+      <w:r>
+        <w:t>ti</w:t>
+      </w:r>
+      <w:r>
+        <w:t>me</w:t>
+      </w:r>
+    </w:p>
+    <w:p>
+      <w:r>
+        <w:tab/>
+        <w:t>Schema: the structure of data in a par</w:t>
+      </w:r>
+      <w:r>
+        <w:t>ti</w:t>
+      </w:r>
+      <w:r>
+        <w:t xml:space="preserve">cular </w:t>
       </w:r>
       <w:proofErr w:type="gramStart"/>
       <w:r>
-        <w:t>database(</w:t>
+        <w:t>database( what</w:t>
       </w:r>
       <w:proofErr w:type="gramEnd"/>
       <w:r>
-        <w:t xml:space="preserve"> what tables, what metadata(column name))</w:t>
+        <w:t xml:space="preserve"> tables, what metadata(column name))</w:t>
       </w:r>
     </w:p>
     <w:p>
@@ -287,23 +277,13 @@
         <w:ind w:left="420" w:firstLine="420"/>
       </w:pPr>
       <w:r>
-        <w:t xml:space="preserve">– </w:t>
-      </w:r>
-      <w:proofErr w:type="gramStart"/>
-      <w:r>
-        <w:t>first</w:t>
-      </w:r>
-      <w:proofErr w:type="gramEnd"/>
-      <w:r>
-        <w:t xml:space="preserve"> produce a conceptual or </w:t>
-      </w:r>
-      <w:proofErr w:type="spellStart"/>
-      <w:r>
-        <w:t>seman</w:t>
-      </w:r>
-      <w:proofErr w:type="spellEnd"/>
-      <w:r>
-        <w:t xml:space="preserve">*c model, </w:t>
+        <w:t>– first produce a conceptual or seman</w:t>
+      </w:r>
+      <w:r>
+        <w:t>ti</w:t>
+      </w:r>
+      <w:r>
+        <w:t xml:space="preserve">c model, </w:t>
       </w:r>
     </w:p>
     <w:p>
@@ -311,50 +291,21 @@
         <w:ind w:left="420" w:firstLine="420"/>
       </w:pPr>
       <w:r>
-        <w:t xml:space="preserve">– </w:t>
-      </w:r>
-      <w:proofErr w:type="gramStart"/>
-      <w:r>
-        <w:t>then</w:t>
-      </w:r>
-      <w:proofErr w:type="gramEnd"/>
-      <w:r>
-        <w:t xml:space="preserve"> translate this into a </w:t>
-      </w:r>
-      <w:proofErr w:type="spellStart"/>
-      <w:r>
-        <w:t>rela</w:t>
-      </w:r>
-      <w:proofErr w:type="spellEnd"/>
-      <w:r>
-        <w:t>*</w:t>
-      </w:r>
-      <w:proofErr w:type="spellStart"/>
-      <w:r>
-        <w:t>onal</w:t>
-      </w:r>
-      <w:proofErr w:type="spellEnd"/>
-      <w:r>
-        <w:t xml:space="preserve"> schema, </w:t>
+        <w:t>– then translate this into a rela</w:t>
+      </w:r>
+      <w:r>
+        <w:t>ti</w:t>
+      </w:r>
+      <w:r>
+        <w:t xml:space="preserve">onal schema, </w:t>
       </w:r>
     </w:p>
     <w:p>
       <w:pPr>
         <w:ind w:left="420" w:firstLine="420"/>
-        <w:rPr>
-          <w:rFonts w:hint="eastAsia"/>
-        </w:rPr>
-      </w:pPr>
-      <w:r>
-        <w:t xml:space="preserve">– </w:t>
-      </w:r>
-      <w:proofErr w:type="gramStart"/>
-      <w:r>
-        <w:t>then</w:t>
-      </w:r>
-      <w:proofErr w:type="gramEnd"/>
-      <w:r>
-        <w:t xml:space="preserve"> evaluate the schema for quality, and improve it if needed</w:t>
+      </w:pPr>
+      <w:r>
+        <w:t>– then evaluate the schema for quality, and improve it if needed</w:t>
       </w:r>
     </w:p>
     <w:p>
@@ -382,15 +333,7 @@
         <w:t>Level of abstraction</w:t>
       </w:r>
       <w:r>
-        <w:t xml:space="preserve">: DB -&gt; physical schema-&gt; logical schema -&gt; </w:t>
-      </w:r>
-      <w:proofErr w:type="gramStart"/>
-      <w:r>
-        <w:t>view(</w:t>
-      </w:r>
-      <w:proofErr w:type="gramEnd"/>
-      <w:r>
-        <w:t>multiple)</w:t>
+        <w:t>: DB -&gt; physical schema-&gt; logical schema -&gt; view(multiple)</w:t>
       </w:r>
     </w:p>
     <w:p>
@@ -492,15 +435,35 @@
       </w:r>
       <w:r>
         <w:tab/>
-        <w:t>• Applica*</w:t>
+        <w:t>• Applica</w:t>
+      </w:r>
+      <w:r>
+        <w:t>ti</w:t>
+      </w:r>
+      <w:r>
+        <w:t xml:space="preserve">ons are insulated from how data is structured and stored </w:t>
+      </w:r>
+    </w:p>
+    <w:p>
+      <w:pPr>
+        <w:ind w:left="420" w:firstLine="420"/>
+      </w:pPr>
+      <w:r>
+        <w:t>• Logical data independence: Protec</w:t>
+      </w:r>
+      <w:r>
+        <w:t>ti</w:t>
+      </w:r>
+      <w:r>
+        <w:t>on from changes in logical schema (</w:t>
       </w:r>
       <w:proofErr w:type="spellStart"/>
       <w:r>
-        <w:t>ons</w:t>
+        <w:t>eg</w:t>
       </w:r>
       <w:proofErr w:type="spellEnd"/>
       <w:r>
-        <w:t xml:space="preserve"> are insulated from how data is structured and stored </w:t>
+        <w:t xml:space="preserve"> introducing an extra column in a table) </w:t>
       </w:r>
     </w:p>
     <w:p>
@@ -508,15 +471,65 @@
         <w:ind w:left="420" w:firstLine="420"/>
       </w:pPr>
       <w:r>
-        <w:t>• Logical data independence: Protec*on from changes in logical schema (</w:t>
-      </w:r>
+        <w:t>• Physical data independence: Protec</w:t>
+      </w:r>
+      <w:r>
+        <w:t>ti</w:t>
+      </w:r>
+      <w:r>
+        <w:t>on from changes in physical structure and loca</w:t>
+      </w:r>
+      <w:r>
+        <w:t>ti</w:t>
+      </w:r>
+      <w:r>
+        <w:t xml:space="preserve">on of data </w:t>
+      </w:r>
+    </w:p>
+    <w:p>
+      <w:pPr>
+        <w:ind w:left="420" w:firstLine="420"/>
+      </w:pPr>
+      <w:r>
+        <w:t>• Data independence is one of the most important benefits of using a DBMS</w:t>
+      </w:r>
+    </w:p>
+    <w:p/>
+    <w:p>
       <w:proofErr w:type="spellStart"/>
       <w:r>
-        <w:t>eg</w:t>
+        <w:rPr>
+          <w:b/>
+          <w:u w:val="single"/>
+        </w:rPr>
+        <w:t>Roles&amp;career</w:t>
+      </w:r>
+      <w:r>
+        <w:t>s</w:t>
       </w:r>
       <w:proofErr w:type="spellEnd"/>
-      <w:r>
-        <w:t xml:space="preserve"> introducing an extra column in a table) </w:t>
+    </w:p>
+    <w:p>
+      <w:r>
+        <w:tab/>
+      </w:r>
+      <w:r>
+        <w:t>Roles with DBMS</w:t>
+      </w:r>
+    </w:p>
+    <w:p>
+      <w:r>
+        <w:tab/>
+      </w:r>
+      <w:r>
+        <w:tab/>
+        <w:t>• End users- people who do something that advances the organiza</w:t>
+      </w:r>
+      <w:r>
+        <w:t>ti</w:t>
+      </w:r>
+      <w:r>
+        <w:t>on’ s purpose (business manager)</w:t>
       </w:r>
     </w:p>
     <w:p>
@@ -524,15 +537,19 @@
         <w:ind w:left="420" w:firstLine="420"/>
       </w:pPr>
       <w:r>
-        <w:t xml:space="preserve">• Physical data independence: Protec*on from changes in physical structure and </w:t>
-      </w:r>
-      <w:proofErr w:type="spellStart"/>
-      <w:r>
-        <w:t>loca</w:t>
-      </w:r>
-      <w:proofErr w:type="spellEnd"/>
-      <w:r>
-        <w:t xml:space="preserve">*on of data </w:t>
+        <w:t>• DB applica</w:t>
+      </w:r>
+      <w:r>
+        <w:t>ti</w:t>
+      </w:r>
+      <w:r>
+        <w:t>on programmers- produce the applica</w:t>
+      </w:r>
+      <w:r>
+        <w:t>ti</w:t>
+      </w:r>
+      <w:r>
+        <w:t>ons that end users can run</w:t>
       </w:r>
     </w:p>
     <w:p>
@@ -540,159 +557,48 @@
         <w:ind w:left="420" w:firstLine="420"/>
       </w:pPr>
       <w:r>
-        <w:t>• Data independence is one of the most important benefits of using a DBMS</w:t>
+        <w:t>• Database administrator (DBA)- manage effec</w:t>
+      </w:r>
+      <w:r>
+        <w:t>ti</w:t>
+      </w:r>
+      <w:r>
+        <w:t>ve &amp; efficient use of resources in providing access to data</w:t>
+      </w:r>
+    </w:p>
+    <w:p>
+      <w:pPr>
+        <w:ind w:left="420" w:firstLine="420"/>
+      </w:pPr>
+      <w:r>
+        <w:t>• DBMS Vendor Staff- DBMS software’s support provider from mother company</w:t>
       </w:r>
     </w:p>
     <w:p/>
     <w:p>
-      <w:proofErr w:type="spellStart"/>
-      <w:r>
+      <w:pPr>
         <w:rPr>
           <w:b/>
           <w:u w:val="single"/>
         </w:rPr>
-        <w:t>Roles&amp;career</w:t>
-      </w:r>
-      <w:r>
-        <w:t>s</w:t>
-      </w:r>
-      <w:proofErr w:type="spellEnd"/>
-    </w:p>
-    <w:p>
-      <w:r>
-        <w:tab/>
-      </w:r>
-      <w:r>
-        <w:t>Roles with DBMS</w:t>
-      </w:r>
-    </w:p>
-    <w:p>
-      <w:r>
-        <w:tab/>
-      </w:r>
-      <w:r>
-        <w:tab/>
-        <w:t xml:space="preserve">• End users- people who do something that advances the </w:t>
-      </w:r>
-      <w:proofErr w:type="spellStart"/>
-      <w:r>
-        <w:t>organiza</w:t>
-      </w:r>
-      <w:proofErr w:type="spellEnd"/>
-      <w:r>
-        <w:t>*</w:t>
-      </w:r>
-      <w:proofErr w:type="gramStart"/>
-      <w:r>
-        <w:t>on’ s</w:t>
-      </w:r>
-      <w:proofErr w:type="gramEnd"/>
-      <w:r>
-        <w:t xml:space="preserve"> purpose (business manager)</w:t>
-      </w:r>
-    </w:p>
-    <w:p>
-      <w:pPr>
-        <w:ind w:left="420" w:firstLine="420"/>
-      </w:pPr>
-      <w:r>
-        <w:t xml:space="preserve">• DB </w:t>
-      </w:r>
-      <w:proofErr w:type="spellStart"/>
-      <w:r>
-        <w:t>applica</w:t>
-      </w:r>
-      <w:proofErr w:type="spellEnd"/>
-      <w:r>
-        <w:t xml:space="preserve">*on programmers- produce the </w:t>
-      </w:r>
-      <w:proofErr w:type="spellStart"/>
-      <w:r>
-        <w:t>applica</w:t>
-      </w:r>
-      <w:proofErr w:type="spellEnd"/>
-      <w:r>
-        <w:t>*</w:t>
-      </w:r>
-      <w:proofErr w:type="spellStart"/>
-      <w:r>
-        <w:t>ons</w:t>
-      </w:r>
-      <w:proofErr w:type="spellEnd"/>
-      <w:r>
-        <w:t xml:space="preserve"> that end users can run</w:t>
-      </w:r>
-    </w:p>
-    <w:p>
-      <w:pPr>
-        <w:ind w:left="420" w:firstLine="420"/>
-      </w:pPr>
-      <w:r>
-        <w:t>• Database administrator (DBA</w:t>
-      </w:r>
-      <w:proofErr w:type="gramStart"/>
-      <w:r>
-        <w:t>)-</w:t>
-      </w:r>
-      <w:proofErr w:type="gramEnd"/>
-      <w:r>
-        <w:t xml:space="preserve"> manage </w:t>
-      </w:r>
-      <w:proofErr w:type="spellStart"/>
-      <w:r>
-        <w:t>effec</w:t>
-      </w:r>
-      <w:proofErr w:type="spellEnd"/>
-      <w:r>
-        <w:t>*</w:t>
-      </w:r>
-      <w:proofErr w:type="spellStart"/>
-      <w:r>
-        <w:t>ve</w:t>
-      </w:r>
-      <w:proofErr w:type="spellEnd"/>
-      <w:r>
-        <w:t xml:space="preserve"> &amp; efficient use of resources in providing access to data</w:t>
-      </w:r>
-    </w:p>
-    <w:p>
-      <w:pPr>
-        <w:ind w:left="420" w:firstLine="420"/>
-      </w:pPr>
-      <w:r>
-        <w:t xml:space="preserve">• DBMS Vendor Staff- DBMS software’s support provider from </w:t>
-      </w:r>
-      <w:proofErr w:type="gramStart"/>
-      <w:r>
-        <w:t>mother company</w:t>
-      </w:r>
-      <w:proofErr w:type="gramEnd"/>
-    </w:p>
-    <w:p/>
-    <w:p>
-      <w:pPr>
+      </w:pPr>
+      <w:r>
         <w:rPr>
           <w:b/>
           <w:u w:val="single"/>
         </w:rPr>
-      </w:pPr>
+        <w:t>Files vs DBMS</w:t>
+      </w:r>
+    </w:p>
+    <w:p>
+      <w:r>
+        <w:tab/>
+      </w:r>
       <w:r>
         <w:rPr>
           <w:b/>
           <w:u w:val="single"/>
         </w:rPr>
-        <w:t>Files vs DBMS</w:t>
-      </w:r>
-    </w:p>
-    <w:p>
-      <w:r>
-        <w:tab/>
-      </w:r>
-      <w:r>
-        <w:rPr>
-          <w:b/>
-          <w:u w:val="single"/>
-        </w:rPr>
         <w:t>Files</w:t>
       </w:r>
       <w:r>
@@ -708,13 +614,7 @@
       </w:r>
       <w:r>
         <w:tab/>
-        <w:t xml:space="preserve">Pros: </w:t>
-      </w:r>
-      <w:r>
-        <w:t>good</w:t>
-      </w:r>
-      <w:r>
-        <w:t xml:space="preserve"> for storing data for long time; easy to send and share</w:t>
+        <w:t>Pros: good for storing data for long time; easy to send and share</w:t>
       </w:r>
     </w:p>
     <w:p>
@@ -752,71 +652,174 @@
         <w:t>programs</w:t>
       </w:r>
       <w:r>
-        <w:t xml:space="preserve"> needed(formats) ; assess control is mediocre; no central authority(no unified organize) ; </w:t>
-      </w:r>
-      <w:r>
-        <w:t>Atomicity of updates</w:t>
-      </w:r>
-      <w:r>
-        <w:t>(half-complete action cause error);</w:t>
-      </w:r>
-    </w:p>
-    <w:p>
-      <w:pPr>
+        <w:t xml:space="preserve"> needed(formats) ; assess control is mediocre; no central authority(no unified organize) ; Atomicity of updates(half-complete action cause error);</w:t>
+      </w:r>
+    </w:p>
+    <w:p>
+      <w:r>
+        <w:tab/>
+      </w:r>
+    </w:p>
+    <w:p>
+      <w:r>
+        <w:tab/>
+      </w:r>
+      <w:r>
+        <w:rPr>
+          <w:b/>
+          <w:u w:val="single"/>
+        </w:rPr>
+        <w:t>DBMS</w:t>
+      </w:r>
+      <w:r>
+        <w:t xml:space="preserve">: </w:t>
+      </w:r>
+    </w:p>
+    <w:p>
+      <w:r>
+        <w:tab/>
+      </w:r>
+      <w:r>
+        <w:tab/>
+        <w:t>Pros: solve all cons above.</w:t>
+      </w:r>
+    </w:p>
+    <w:p>
+      <w:r>
+        <w:tab/>
+      </w:r>
+      <w:r>
+        <w:tab/>
+        <w:t>Cons: simple processing performance; money cost; handle specialised data poorly.</w:t>
+      </w:r>
+    </w:p>
+    <w:p/>
+    <w:p>
+      <w:r>
+        <w:tab/>
+      </w:r>
+    </w:p>
+    <w:p>
+      <w:pPr>
+        <w:jc w:val="center"/>
+        <w:rPr>
+          <w:sz w:val="28"/>
+          <w:szCs w:val="28"/>
+        </w:rPr>
+      </w:pPr>
+      <w:r>
+        <w:rPr>
+          <w:sz w:val="28"/>
+          <w:szCs w:val="28"/>
+        </w:rPr>
+        <w:t>W</w:t>
+      </w:r>
+      <w:r>
         <w:rPr>
           <w:rFonts w:hint="eastAsia"/>
-        </w:rPr>
-      </w:pPr>
-      <w:r>
-        <w:tab/>
-      </w:r>
-    </w:p>
-    <w:p>
-      <w:r>
-        <w:tab/>
-      </w:r>
-      <w:r>
+          <w:sz w:val="28"/>
+          <w:szCs w:val="28"/>
+        </w:rPr>
+        <w:t xml:space="preserve">eek </w:t>
+      </w:r>
+      <w:r>
+        <w:rPr>
+          <w:sz w:val="28"/>
+          <w:szCs w:val="28"/>
+        </w:rPr>
+        <w:t xml:space="preserve">2 </w:t>
+      </w:r>
+    </w:p>
+    <w:p>
+      <w:pPr>
         <w:rPr>
           <w:b/>
           <w:u w:val="single"/>
         </w:rPr>
-        <w:t>DBMS</w:t>
-      </w:r>
-      <w:r>
-        <w:t xml:space="preserve">: </w:t>
-      </w:r>
-    </w:p>
-    <w:p>
-      <w:r>
-        <w:tab/>
-      </w:r>
-      <w:r>
-        <w:tab/>
-        <w:t>Pros: solve all cons above.</w:t>
-      </w:r>
-    </w:p>
-    <w:p>
-      <w:r>
-        <w:tab/>
-      </w:r>
-      <w:r>
-        <w:tab/>
-        <w:t>Cons: simple processing performance; money cost; handle specialised data poorly.</w:t>
+      </w:pPr>
+      <w:r>
+        <w:rPr>
+          <w:b/>
+          <w:u w:val="single"/>
+        </w:rPr>
+        <w:t>Outline</w:t>
+      </w:r>
+    </w:p>
+    <w:p>
+      <w:r>
+        <w:tab/>
+      </w:r>
+      <w:r>
+        <w:rPr>
+          <w:rFonts w:hint="eastAsia"/>
+        </w:rPr>
+        <w:t>-</w:t>
+      </w:r>
+      <w:r>
+        <w:t xml:space="preserve"> Introduction to SQL </w:t>
+      </w:r>
+    </w:p>
+    <w:p>
+      <w:pPr>
+        <w:ind w:firstLine="420"/>
+      </w:pPr>
+      <w:r>
+        <w:rPr>
+          <w:rFonts w:hint="eastAsia"/>
+        </w:rPr>
+        <w:t>-</w:t>
+      </w:r>
+      <w:r>
+        <w:t xml:space="preserve"> </w:t>
+      </w:r>
+      <w:r>
+        <w:rPr>
+          <w:b/>
+          <w:u w:val="single"/>
+        </w:rPr>
+        <w:t>Joins</w:t>
+      </w:r>
+      <w:r>
+        <w:t xml:space="preserve"> and </w:t>
+      </w:r>
+      <w:r>
+        <w:rPr>
+          <w:b/>
+          <w:u w:val="single"/>
+        </w:rPr>
+        <w:t>Aggregate</w:t>
+      </w:r>
+      <w:r>
+        <w:t xml:space="preserve"> Functions </w:t>
+      </w:r>
+    </w:p>
+    <w:p>
+      <w:pPr>
+        <w:ind w:firstLine="420"/>
+      </w:pPr>
+      <w:r>
+        <w:rPr>
+          <w:rFonts w:hint="eastAsia"/>
+        </w:rPr>
+        <w:t>-</w:t>
+      </w:r>
+      <w:r>
+        <w:t xml:space="preserve"> Conceptual Database Design using the </w:t>
+      </w:r>
+      <w:r>
+        <w:rPr>
+          <w:b/>
+          <w:u w:val="single"/>
+        </w:rPr>
+        <w:t>Entity Relationship Model</w:t>
       </w:r>
     </w:p>
     <w:p/>
     <w:p>
-      <w:pPr>
-        <w:rPr>
-          <w:rFonts w:hint="eastAsia"/>
-        </w:rPr>
-      </w:pPr>
-      <w:r>
-        <w:tab/>
-      </w:r>
       <w:bookmarkStart w:id="0" w:name="_GoBack"/>
       <w:bookmarkEnd w:id="0"/>
     </w:p>
+    <w:p/>
     <w:sectPr>
       <w:pgSz w:w="11906" w:h="16838"/>
       <w:pgMar w:top="720" w:right="720" w:bottom="720" w:left="720" w:header="851" w:footer="992" w:gutter="0"/>
@@ -828,7 +831,7 @@
 </file>
 
 <file path=word/numbering.xml><?xml version="1.0" encoding="utf-8"?>
-<w:numbering xmlns:wpc="http://schemas.microsoft.com/office/word/2010/wordprocessingCanvas" xmlns:mc="http://schemas.openxmlformats.org/markup-compatibility/2006" xmlns:o="urn:schemas-microsoft-com:office:office" xmlns:r="http://schemas.openxmlformats.org/officeDocument/2006/relationships" xmlns:m="http://schemas.openxmlformats.org/officeDocument/2006/math" xmlns:v="urn:schemas-microsoft-com:vml" xmlns:wp14="http://schemas.microsoft.com/office/word/2010/wordprocessingDrawing" xmlns:wp="http://schemas.openxmlformats.org/drawingml/2006/wordprocessingDrawing" xmlns:w10="urn:schemas-microsoft-com:office:word" xmlns:w="http://schemas.openxmlformats.org/wordprocessingml/2006/main" xmlns:w14="http://schemas.microsoft.com/office/word/2010/wordml" xmlns:w15="http://schemas.microsoft.com/office/word/2012/wordml" xmlns:wpg="http://schemas.microsoft.com/office/word/2010/wordprocessingGroup" xmlns:wpi="http://schemas.microsoft.com/office/word/2010/wordprocessingInk" xmlns:wne="http://schemas.microsoft.com/office/word/2006/wordml" xmlns:wps="http://schemas.microsoft.com/office/word/2010/wordprocessingShape" mc:Ignorable="w14 w15 wp14">
+<w:numbering xmlns:wpc="http://schemas.microsoft.com/office/word/2010/wordprocessingCanvas" xmlns:cx="http://schemas.microsoft.com/office/drawing/2014/chartex" xmlns:cx1="http://schemas.microsoft.com/office/drawing/2015/9/8/chartex" xmlns:cx2="http://schemas.microsoft.com/office/drawing/2015/10/21/chartex" xmlns:cx3="http://schemas.microsoft.com/office/drawing/2016/5/9/chartex" xmlns:cx4="http://schemas.microsoft.com/office/drawing/2016/5/10/chartex" xmlns:cx5="http://schemas.microsoft.com/office/drawing/2016/5/11/chartex" xmlns:cx6="http://schemas.microsoft.com/office/drawing/2016/5/12/chartex" xmlns:cx7="http://schemas.microsoft.com/office/drawing/2016/5/13/chartex" xmlns:cx8="http://schemas.microsoft.com/office/drawing/2016/5/14/chartex" xmlns:mc="http://schemas.openxmlformats.org/markup-compatibility/2006" xmlns:aink="http://schemas.microsoft.com/office/drawing/2016/ink" xmlns:am3d="http://schemas.microsoft.com/office/drawing/2017/model3d" xmlns:o="urn:schemas-microsoft-com:office:office" xmlns:r="http://schemas.openxmlformats.org/officeDocument/2006/relationships" xmlns:m="http://schemas.openxmlformats.org/officeDocument/2006/math" xmlns:v="urn:schemas-microsoft-com:vml" xmlns:wp14="http://schemas.microsoft.com/office/word/2010/wordprocessingDrawing" xmlns:wp="http://schemas.openxmlformats.org/drawingml/2006/wordprocessingDrawing" xmlns:w10="urn:schemas-microsoft-com:office:word" xmlns:w="http://schemas.openxmlformats.org/wordprocessingml/2006/main" xmlns:w14="http://schemas.microsoft.com/office/word/2010/wordml" xmlns:w15="http://schemas.microsoft.com/office/word/2012/wordml" xmlns:w16cid="http://schemas.microsoft.com/office/word/2016/wordml/cid" xmlns:w16se="http://schemas.microsoft.com/office/word/2015/wordml/symex" xmlns:wpg="http://schemas.microsoft.com/office/word/2010/wordprocessingGroup" xmlns:wpi="http://schemas.microsoft.com/office/word/2010/wordprocessingInk" xmlns:wne="http://schemas.microsoft.com/office/word/2006/wordml" xmlns:wps="http://schemas.microsoft.com/office/word/2010/wordprocessingShape" mc:Ignorable="w14 w15 w16se w16cid wp14">
   <w:abstractNum w:abstractNumId="0" w15:restartNumberingAfterBreak="0">
     <w:nsid w:val="68A0109C"/>
     <w:multiLevelType w:val="hybridMultilevel"/>
@@ -1063,7 +1066,7 @@
 </file>
 
 <file path=word/styles.xml><?xml version="1.0" encoding="utf-8"?>
-<w:styles xmlns:mc="http://schemas.openxmlformats.org/markup-compatibility/2006" xmlns:r="http://schemas.openxmlformats.org/officeDocument/2006/relationships" xmlns:w="http://schemas.openxmlformats.org/wordprocessingml/2006/main" xmlns:w14="http://schemas.microsoft.com/office/word/2010/wordml" xmlns:w15="http://schemas.microsoft.com/office/word/2012/wordml" mc:Ignorable="w14 w15">
+<w:styles xmlns:mc="http://schemas.openxmlformats.org/markup-compatibility/2006" xmlns:r="http://schemas.openxmlformats.org/officeDocument/2006/relationships" xmlns:w="http://schemas.openxmlformats.org/wordprocessingml/2006/main" xmlns:w14="http://schemas.microsoft.com/office/word/2010/wordml" xmlns:w15="http://schemas.microsoft.com/office/word/2012/wordml" xmlns:w16cid="http://schemas.microsoft.com/office/word/2016/wordml/cid" xmlns:w16se="http://schemas.microsoft.com/office/word/2015/wordml/symex" mc:Ignorable="w14 w15 w16se w16cid">
   <w:docDefaults>
     <w:rPrDefault>
       <w:rPr>
@@ -1076,7 +1079,7 @@
     </w:rPrDefault>
     <w:pPrDefault/>
   </w:docDefaults>
-  <w:latentStyles w:defLockedState="0" w:defUIPriority="99" w:defSemiHidden="0" w:defUnhideWhenUsed="0" w:defQFormat="0" w:count="371">
+  <w:latentStyles w:defLockedState="0" w:defUIPriority="99" w:defSemiHidden="0" w:defUnhideWhenUsed="0" w:defQFormat="0" w:count="375">
     <w:lsdException w:name="Normal" w:uiPriority="0" w:qFormat="1"/>
     <w:lsdException w:name="heading 1" w:uiPriority="9" w:qFormat="1"/>
     <w:lsdException w:name="heading 2" w:semiHidden="1" w:uiPriority="9" w:unhideWhenUsed="1" w:qFormat="1"/>
@@ -1182,7 +1185,6 @@
     <w:lsdException w:name="HTML Sample" w:semiHidden="1" w:unhideWhenUsed="1"/>
     <w:lsdException w:name="HTML Typewriter" w:semiHidden="1" w:unhideWhenUsed="1"/>
     <w:lsdException w:name="HTML Variable" w:semiHidden="1" w:unhideWhenUsed="1"/>
-    <w:lsdException w:name="Normal Table" w:semiHidden="1" w:unhideWhenUsed="1"/>
     <w:lsdException w:name="annotation subject" w:semiHidden="1" w:unhideWhenUsed="1"/>
     <w:lsdException w:name="No List" w:semiHidden="1" w:unhideWhenUsed="1"/>
     <w:lsdException w:name="Outline List 1" w:semiHidden="1" w:unhideWhenUsed="1"/>
@@ -1226,10 +1228,8 @@
     <w:lsdException w:name="Table Elegant" w:semiHidden="1" w:unhideWhenUsed="1"/>
     <w:lsdException w:name="Table Professional" w:semiHidden="1" w:unhideWhenUsed="1"/>
     <w:lsdException w:name="Table Subtle 1" w:semiHidden="1" w:unhideWhenUsed="1"/>
-    <w:lsdException w:name="Table Subtle 2" w:semiHidden="1" w:unhideWhenUsed="1"/>
     <w:lsdException w:name="Table Web 1" w:semiHidden="1" w:unhideWhenUsed="1"/>
     <w:lsdException w:name="Table Web 2" w:semiHidden="1" w:unhideWhenUsed="1"/>
-    <w:lsdException w:name="Table Web 3" w:semiHidden="1" w:unhideWhenUsed="1"/>
     <w:lsdException w:name="Balloon Text" w:semiHidden="1" w:unhideWhenUsed="1"/>
     <w:lsdException w:name="Table Grid" w:uiPriority="39"/>
     <w:lsdException w:name="Table Theme" w:semiHidden="1" w:unhideWhenUsed="1"/>
@@ -1448,6 +1448,10 @@
     <w:lsdException w:name="List Table 5 Dark Accent 6" w:uiPriority="50"/>
     <w:lsdException w:name="List Table 6 Colorful Accent 6" w:uiPriority="51"/>
     <w:lsdException w:name="List Table 7 Colorful Accent 6" w:uiPriority="52"/>
+    <w:lsdException w:name="Mention" w:semiHidden="1" w:unhideWhenUsed="1"/>
+    <w:lsdException w:name="Smart Hyperlink" w:semiHidden="1" w:unhideWhenUsed="1"/>
+    <w:lsdException w:name="Hashtag" w:semiHidden="1" w:unhideWhenUsed="1"/>
+    <w:lsdException w:name="Unresolved Mention" w:semiHidden="1" w:unhideWhenUsed="1"/>
   </w:latentStyles>
   <w:style w:type="paragraph" w:default="1" w:styleId="a">
     <w:name w:val="Normal"/>

</xml_diff>